<commit_message>
Part II submission files
</commit_message>
<xml_diff>
--- a/Docs/Use Cases.docx
+++ b/Docs/Use Cases.docx
@@ -44,409 +44,448 @@
       </w:r>
     </w:p>
     <w:p/>
+    <w:p>
+      <w:pPr>
+        <w:ind w:firstLine="720"/>
+      </w:pPr>
+      <w:r>
+        <w:t>‘</w:t>
+      </w:r>
+      <w:proofErr w:type="spellStart"/>
+      <w:proofErr w:type="gramStart"/>
+      <w:r>
+        <w:t>breevs</w:t>
+      </w:r>
+      <w:proofErr w:type="spellEnd"/>
+      <w:proofErr w:type="gramEnd"/>
+    </w:p>
+    <w:p>
+      <w:r>
+        <w:t xml:space="preserve">Farm to Database Table = </w:t>
+      </w:r>
+      <w:proofErr w:type="spellStart"/>
+      <w:r>
+        <w:t>FtDbT</w:t>
+      </w:r>
+      <w:proofErr w:type="spellEnd"/>
+    </w:p>
+    <w:p>
+      <w:r>
+        <w:t>Local Producer = L.P.</w:t>
+      </w:r>
+    </w:p>
+    <w:p>
+      <w:r>
+        <w:t>Volunteer = Vol.</w:t>
+      </w:r>
+    </w:p>
+    <w:p>
+      <w:r>
+        <w:t>Purchase Order = P.O.</w:t>
+      </w:r>
+    </w:p>
     <w:p/>
     <w:p>
       <w:r>
-        <w:t xml:space="preserve">Farm to Database Table = </w:t>
+        <w:t>Use Cases:</w:t>
+      </w:r>
+    </w:p>
+    <w:p>
+      <w:r>
+        <w:tab/>
+        <w:t xml:space="preserve">A L.P. is looking to sign up for the </w:t>
       </w:r>
       <w:proofErr w:type="spellStart"/>
       <w:r>
         <w:t>FtDbT</w:t>
       </w:r>
       <w:proofErr w:type="spellEnd"/>
-    </w:p>
-    <w:p>
-      <w:r>
-        <w:t>Local Producer = L.P.</w:t>
-      </w:r>
-    </w:p>
-    <w:p>
-      <w:r>
-        <w:t>School = Sch.</w:t>
-      </w:r>
-    </w:p>
-    <w:p>
-      <w:r>
-        <w:t>Volunteer = Vol.</w:t>
-      </w:r>
-    </w:p>
-    <w:p>
-      <w:r>
-        <w:t>Purchase Order = P.O.</w:t>
-      </w:r>
-    </w:p>
-    <w:p>
-      <w:r>
-        <w:t>Hub = Hub</w:t>
-      </w:r>
-    </w:p>
-    <w:p>
-      <w:r>
-        <w:t>Food = Food</w:t>
+      <w:r>
+        <w:t xml:space="preserve"> service from their browser.</w:t>
+      </w:r>
+    </w:p>
+    <w:p>
+      <w:pPr>
+        <w:pStyle w:val="ListParagraph"/>
+        <w:numPr>
+          <w:ilvl w:val="0"/>
+          <w:numId w:val="2"/>
+        </w:numPr>
+      </w:pPr>
+      <w:r>
+        <w:t>Primary Actor:</w:t>
+      </w:r>
+      <w:r>
+        <w:t xml:space="preserve"> </w:t>
+      </w:r>
+      <w:r>
+        <w:t>L.P.</w:t>
+      </w:r>
+    </w:p>
+    <w:p>
+      <w:pPr>
+        <w:pStyle w:val="ListParagraph"/>
+        <w:numPr>
+          <w:ilvl w:val="0"/>
+          <w:numId w:val="2"/>
+        </w:numPr>
+      </w:pPr>
+      <w:r>
+        <w:t>Precondition:</w:t>
+      </w:r>
+      <w:r>
+        <w:t xml:space="preserve"> must have internet access</w:t>
+      </w:r>
+    </w:p>
+    <w:p>
+      <w:pPr>
+        <w:pStyle w:val="ListParagraph"/>
+        <w:numPr>
+          <w:ilvl w:val="0"/>
+          <w:numId w:val="2"/>
+        </w:numPr>
+      </w:pPr>
+      <w:r>
+        <w:t>Main Flow:</w:t>
+      </w:r>
+      <w:r>
+        <w:t xml:space="preserve"> </w:t>
+      </w:r>
+    </w:p>
+    <w:p>
+      <w:pPr>
+        <w:pStyle w:val="ListParagraph"/>
+        <w:numPr>
+          <w:ilvl w:val="1"/>
+          <w:numId w:val="2"/>
+        </w:numPr>
+      </w:pPr>
+      <w:r>
+        <w:t>L.P.</w:t>
+      </w:r>
+      <w:r>
+        <w:t xml:space="preserve"> navigates to </w:t>
+      </w:r>
+      <w:proofErr w:type="spellStart"/>
+      <w:r>
+        <w:t>FtDbT</w:t>
+      </w:r>
+      <w:proofErr w:type="spellEnd"/>
+      <w:r>
+        <w:t xml:space="preserve"> </w:t>
+      </w:r>
+      <w:r>
+        <w:t>website.</w:t>
+      </w:r>
+    </w:p>
+    <w:p>
+      <w:pPr>
+        <w:pStyle w:val="ListParagraph"/>
+        <w:numPr>
+          <w:ilvl w:val="1"/>
+          <w:numId w:val="2"/>
+        </w:numPr>
+      </w:pPr>
+      <w:r>
+        <w:t>S</w:t>
+      </w:r>
+      <w:r>
+        <w:t>elect button to “</w:t>
+      </w:r>
+      <w:r>
+        <w:t>join.</w:t>
+      </w:r>
+      <w:r>
+        <w:t>”</w:t>
+      </w:r>
+    </w:p>
+    <w:p>
+      <w:pPr>
+        <w:pStyle w:val="ListParagraph"/>
+        <w:numPr>
+          <w:ilvl w:val="1"/>
+          <w:numId w:val="2"/>
+        </w:numPr>
+      </w:pPr>
+      <w:r>
+        <w:t>S</w:t>
+      </w:r>
+      <w:r>
+        <w:t>elect “</w:t>
+      </w:r>
+      <w:r>
+        <w:t>Local Producer</w:t>
+      </w:r>
+      <w:r>
+        <w:t xml:space="preserve">” </w:t>
+      </w:r>
+      <w:r>
+        <w:t>button.</w:t>
+      </w:r>
+    </w:p>
+    <w:p>
+      <w:pPr>
+        <w:pStyle w:val="ListParagraph"/>
+        <w:numPr>
+          <w:ilvl w:val="1"/>
+          <w:numId w:val="2"/>
+        </w:numPr>
+      </w:pPr>
+      <w:r>
+        <w:t>Enters information:</w:t>
+      </w:r>
+      <w:r>
+        <w:tab/>
+      </w:r>
+    </w:p>
+    <w:p>
+      <w:pPr>
+        <w:pStyle w:val="ListParagraph"/>
+        <w:numPr>
+          <w:ilvl w:val="2"/>
+          <w:numId w:val="2"/>
+        </w:numPr>
+      </w:pPr>
+      <w:r>
+        <w:t>L.P.</w:t>
+      </w:r>
+      <w:r>
+        <w:t xml:space="preserve"> </w:t>
+      </w:r>
+      <w:r>
+        <w:t>n</w:t>
+      </w:r>
+      <w:r>
+        <w:t>ame</w:t>
+      </w:r>
+    </w:p>
+    <w:p>
+      <w:pPr>
+        <w:pStyle w:val="ListParagraph"/>
+        <w:numPr>
+          <w:ilvl w:val="2"/>
+          <w:numId w:val="2"/>
+        </w:numPr>
+      </w:pPr>
+      <w:r>
+        <w:t>Phone number</w:t>
+      </w:r>
+    </w:p>
+    <w:p>
+      <w:pPr>
+        <w:pStyle w:val="ListParagraph"/>
+        <w:numPr>
+          <w:ilvl w:val="2"/>
+          <w:numId w:val="2"/>
+        </w:numPr>
+      </w:pPr>
+      <w:r>
+        <w:t>Email address</w:t>
+      </w:r>
+    </w:p>
+    <w:p>
+      <w:pPr>
+        <w:pStyle w:val="ListParagraph"/>
+        <w:numPr>
+          <w:ilvl w:val="2"/>
+          <w:numId w:val="2"/>
+        </w:numPr>
+      </w:pPr>
+      <w:r>
+        <w:t>Address</w:t>
+      </w:r>
+    </w:p>
+    <w:p>
+      <w:pPr>
+        <w:pStyle w:val="ListParagraph"/>
+        <w:numPr>
+          <w:ilvl w:val="2"/>
+          <w:numId w:val="2"/>
+        </w:numPr>
+      </w:pPr>
+      <w:r>
+        <w:t>City</w:t>
+      </w:r>
+    </w:p>
+    <w:p>
+      <w:pPr>
+        <w:pStyle w:val="ListParagraph"/>
+        <w:numPr>
+          <w:ilvl w:val="2"/>
+          <w:numId w:val="2"/>
+        </w:numPr>
+      </w:pPr>
+      <w:r>
+        <w:t>State</w:t>
+      </w:r>
+    </w:p>
+    <w:p>
+      <w:pPr>
+        <w:pStyle w:val="ListParagraph"/>
+        <w:numPr>
+          <w:ilvl w:val="2"/>
+          <w:numId w:val="2"/>
+        </w:numPr>
+      </w:pPr>
+      <w:r>
+        <w:t xml:space="preserve">Zip </w:t>
+      </w:r>
+    </w:p>
+    <w:p>
+      <w:pPr>
+        <w:pStyle w:val="ListParagraph"/>
+        <w:numPr>
+          <w:ilvl w:val="1"/>
+          <w:numId w:val="2"/>
+        </w:numPr>
+      </w:pPr>
+      <w:r>
+        <w:t>Select</w:t>
+      </w:r>
+      <w:r>
+        <w:t xml:space="preserve"> “Submit” </w:t>
+      </w:r>
+      <w:r>
+        <w:t>button.</w:t>
+      </w:r>
+    </w:p>
+    <w:p>
+      <w:pPr>
+        <w:pStyle w:val="ListParagraph"/>
+        <w:numPr>
+          <w:ilvl w:val="0"/>
+          <w:numId w:val="2"/>
+        </w:numPr>
+      </w:pPr>
+      <w:r>
+        <w:t>Alternate Flows:</w:t>
+      </w:r>
+      <w:r>
+        <w:t xml:space="preserve"> N/A</w:t>
+      </w:r>
+      <w:r>
+        <w:t>, user is forced to follow this flow.</w:t>
+      </w:r>
+    </w:p>
+    <w:p>
+      <w:pPr>
+        <w:pStyle w:val="ListParagraph"/>
+        <w:numPr>
+          <w:ilvl w:val="0"/>
+          <w:numId w:val="2"/>
+        </w:numPr>
+      </w:pPr>
+      <w:r>
+        <w:t>Postcondition:</w:t>
+      </w:r>
+      <w:r>
+        <w:t xml:space="preserve"> User’s profile is created in DB.</w:t>
+      </w:r>
+      <w:r>
+        <w:t xml:space="preserve"> </w:t>
+      </w:r>
+      <w:r>
+        <w:t xml:space="preserve"> Browser is automatically directed to “add inventory” page. </w:t>
+      </w:r>
+    </w:p>
+    <w:p>
+      <w:pPr>
+        <w:pStyle w:val="ListParagraph"/>
+        <w:numPr>
+          <w:ilvl w:val="0"/>
+          <w:numId w:val="2"/>
+        </w:numPr>
+      </w:pPr>
+      <w:r>
+        <w:t>Related Use Cases:</w:t>
+      </w:r>
+      <w:r>
+        <w:t xml:space="preserve"> </w:t>
+      </w:r>
+    </w:p>
+    <w:p>
+      <w:pPr>
+        <w:pStyle w:val="ListParagraph"/>
+        <w:numPr>
+          <w:ilvl w:val="1"/>
+          <w:numId w:val="2"/>
+        </w:numPr>
+      </w:pPr>
+      <w:r>
+        <w:t>L.P. or school logs in</w:t>
+      </w:r>
+    </w:p>
+    <w:p>
+      <w:pPr>
+        <w:pStyle w:val="ListParagraph"/>
+        <w:numPr>
+          <w:ilvl w:val="1"/>
+          <w:numId w:val="2"/>
+        </w:numPr>
+      </w:pPr>
+      <w:r>
+        <w:t>*</w:t>
+      </w:r>
+      <w:r>
+        <w:t>Possibly</w:t>
+      </w:r>
+      <w:r>
+        <w:t>*</w:t>
+      </w:r>
+      <w:r>
+        <w:t xml:space="preserve"> signing </w:t>
+      </w:r>
+      <w:proofErr w:type="gramStart"/>
+      <w:r>
+        <w:t>up</w:t>
+      </w:r>
+      <w:proofErr w:type="gramEnd"/>
+      <w:r>
+        <w:t xml:space="preserve"> a </w:t>
+      </w:r>
+      <w:r>
+        <w:t>School</w:t>
+      </w:r>
+      <w:r>
+        <w:t xml:space="preserve"> but should be an application process </w:t>
+      </w:r>
+      <w:r>
+        <w:t>which</w:t>
+      </w:r>
+      <w:r>
+        <w:t xml:space="preserve"> is more heavily vetted.</w:t>
       </w:r>
     </w:p>
     <w:p/>
     <w:p>
-      <w:r>
-        <w:t>Use Cases:</w:t>
-      </w:r>
-    </w:p>
-    <w:p>
-      <w:r>
-        <w:tab/>
-      </w:r>
-      <w:r>
-        <w:t xml:space="preserve">A </w:t>
-      </w:r>
-      <w:r>
-        <w:t>L.P.</w:t>
-      </w:r>
-      <w:r>
-        <w:t xml:space="preserve"> is looking to sign up for the </w:t>
-      </w:r>
-      <w:proofErr w:type="spellStart"/>
-      <w:r>
-        <w:t>FtDbT</w:t>
-      </w:r>
-      <w:proofErr w:type="spellEnd"/>
-      <w:r>
-        <w:t xml:space="preserve"> service from their browser.</w:t>
-      </w:r>
-    </w:p>
-    <w:p>
-      <w:pPr>
-        <w:pStyle w:val="ListParagraph"/>
-        <w:numPr>
-          <w:ilvl w:val="0"/>
-          <w:numId w:val="2"/>
-        </w:numPr>
-      </w:pPr>
-      <w:r>
-        <w:t>Use Case Na</w:t>
-      </w:r>
-      <w:r>
-        <w:t xml:space="preserve">me: </w:t>
-      </w:r>
-      <w:r>
-        <w:t>L.P. sign-up.</w:t>
-      </w:r>
-    </w:p>
-    <w:p>
-      <w:pPr>
-        <w:pStyle w:val="ListParagraph"/>
-        <w:numPr>
-          <w:ilvl w:val="0"/>
-          <w:numId w:val="2"/>
-        </w:numPr>
-      </w:pPr>
-      <w:r>
-        <w:t>Primary Actor:</w:t>
-      </w:r>
-      <w:r>
-        <w:t xml:space="preserve"> </w:t>
-      </w:r>
-      <w:r>
-        <w:t>L.P.</w:t>
-      </w:r>
-    </w:p>
-    <w:p>
-      <w:pPr>
-        <w:pStyle w:val="ListParagraph"/>
-        <w:numPr>
-          <w:ilvl w:val="0"/>
-          <w:numId w:val="2"/>
-        </w:numPr>
-      </w:pPr>
-      <w:r>
-        <w:t>Precondition:</w:t>
-      </w:r>
-      <w:r>
-        <w:t xml:space="preserve"> must have internet access</w:t>
-      </w:r>
-    </w:p>
-    <w:p>
-      <w:pPr>
-        <w:pStyle w:val="ListParagraph"/>
-        <w:numPr>
-          <w:ilvl w:val="0"/>
-          <w:numId w:val="2"/>
-        </w:numPr>
-      </w:pPr>
-      <w:r>
-        <w:t>Main Flow:</w:t>
-      </w:r>
-      <w:r>
-        <w:t xml:space="preserve"> </w:t>
-      </w:r>
-    </w:p>
-    <w:p>
-      <w:pPr>
-        <w:pStyle w:val="ListParagraph"/>
-        <w:numPr>
-          <w:ilvl w:val="1"/>
-          <w:numId w:val="2"/>
-        </w:numPr>
-      </w:pPr>
-      <w:r>
-        <w:t>L.P.</w:t>
-      </w:r>
-      <w:r>
-        <w:t xml:space="preserve"> navigates to </w:t>
-      </w:r>
-      <w:proofErr w:type="spellStart"/>
-      <w:r>
-        <w:t>FtDbT</w:t>
-      </w:r>
-      <w:proofErr w:type="spellEnd"/>
-      <w:r>
-        <w:t xml:space="preserve"> </w:t>
-      </w:r>
-      <w:r>
-        <w:t>website.</w:t>
-      </w:r>
-    </w:p>
-    <w:p>
-      <w:pPr>
-        <w:pStyle w:val="ListParagraph"/>
-        <w:numPr>
-          <w:ilvl w:val="1"/>
-          <w:numId w:val="2"/>
-        </w:numPr>
-      </w:pPr>
-      <w:r>
-        <w:t>S</w:t>
-      </w:r>
-      <w:r>
-        <w:t>elect button to “</w:t>
-      </w:r>
-      <w:r>
-        <w:t>join.</w:t>
-      </w:r>
-      <w:r>
-        <w:t>”</w:t>
-      </w:r>
-    </w:p>
-    <w:p>
-      <w:pPr>
-        <w:pStyle w:val="ListParagraph"/>
-        <w:numPr>
-          <w:ilvl w:val="1"/>
-          <w:numId w:val="2"/>
-        </w:numPr>
-      </w:pPr>
-      <w:r>
-        <w:t>S</w:t>
-      </w:r>
-      <w:r>
-        <w:t>elect “</w:t>
-      </w:r>
-      <w:r>
-        <w:t>Local Producer</w:t>
-      </w:r>
-      <w:r>
-        <w:t xml:space="preserve">” </w:t>
-      </w:r>
-      <w:r>
-        <w:t>button.</w:t>
-      </w:r>
-    </w:p>
-    <w:p>
-      <w:pPr>
-        <w:pStyle w:val="ListParagraph"/>
-        <w:numPr>
-          <w:ilvl w:val="1"/>
-          <w:numId w:val="2"/>
-        </w:numPr>
-      </w:pPr>
-      <w:r>
-        <w:t>Enters information:</w:t>
-      </w:r>
-      <w:r>
-        <w:tab/>
-      </w:r>
-    </w:p>
-    <w:p>
-      <w:pPr>
-        <w:pStyle w:val="ListParagraph"/>
-        <w:numPr>
-          <w:ilvl w:val="2"/>
-          <w:numId w:val="2"/>
-        </w:numPr>
-      </w:pPr>
-      <w:r>
-        <w:t>L.P.</w:t>
-      </w:r>
-      <w:r>
-        <w:t xml:space="preserve"> </w:t>
-      </w:r>
-      <w:r>
-        <w:t>n</w:t>
-      </w:r>
-      <w:r>
-        <w:t>ame</w:t>
-      </w:r>
-    </w:p>
-    <w:p>
-      <w:pPr>
-        <w:pStyle w:val="ListParagraph"/>
-        <w:numPr>
-          <w:ilvl w:val="2"/>
-          <w:numId w:val="2"/>
-        </w:numPr>
-      </w:pPr>
-      <w:r>
-        <w:t>Phone number</w:t>
-      </w:r>
-    </w:p>
-    <w:p>
-      <w:pPr>
-        <w:pStyle w:val="ListParagraph"/>
-        <w:numPr>
-          <w:ilvl w:val="2"/>
-          <w:numId w:val="2"/>
-        </w:numPr>
-      </w:pPr>
-      <w:r>
-        <w:t>Email address</w:t>
-      </w:r>
-    </w:p>
-    <w:p>
-      <w:pPr>
-        <w:pStyle w:val="ListParagraph"/>
-        <w:numPr>
-          <w:ilvl w:val="2"/>
-          <w:numId w:val="2"/>
-        </w:numPr>
-      </w:pPr>
-      <w:r>
-        <w:t>Address</w:t>
-      </w:r>
-    </w:p>
-    <w:p>
-      <w:pPr>
-        <w:pStyle w:val="ListParagraph"/>
-        <w:numPr>
-          <w:ilvl w:val="2"/>
-          <w:numId w:val="2"/>
-        </w:numPr>
-      </w:pPr>
-      <w:r>
-        <w:t>City</w:t>
-      </w:r>
-    </w:p>
-    <w:p>
-      <w:pPr>
-        <w:pStyle w:val="ListParagraph"/>
-        <w:numPr>
-          <w:ilvl w:val="2"/>
-          <w:numId w:val="2"/>
-        </w:numPr>
-      </w:pPr>
-      <w:r>
-        <w:t>State</w:t>
-      </w:r>
-    </w:p>
-    <w:p>
-      <w:pPr>
-        <w:pStyle w:val="ListParagraph"/>
-        <w:numPr>
-          <w:ilvl w:val="2"/>
-          <w:numId w:val="2"/>
-        </w:numPr>
-      </w:pPr>
-      <w:r>
-        <w:t xml:space="preserve">Zip </w:t>
-      </w:r>
-    </w:p>
-    <w:p>
-      <w:pPr>
-        <w:pStyle w:val="ListParagraph"/>
-        <w:numPr>
-          <w:ilvl w:val="1"/>
-          <w:numId w:val="2"/>
-        </w:numPr>
-      </w:pPr>
-      <w:r>
-        <w:t>Select</w:t>
-      </w:r>
-      <w:r>
-        <w:t xml:space="preserve"> “Submit” </w:t>
-      </w:r>
-      <w:r>
-        <w:t>button.</w:t>
-      </w:r>
-    </w:p>
-    <w:p>
-      <w:pPr>
-        <w:pStyle w:val="ListParagraph"/>
-        <w:numPr>
-          <w:ilvl w:val="0"/>
-          <w:numId w:val="2"/>
-        </w:numPr>
-      </w:pPr>
-      <w:r>
-        <w:t>Alternate Flows:</w:t>
-      </w:r>
-      <w:r>
-        <w:t xml:space="preserve"> N/A</w:t>
-      </w:r>
-      <w:r>
-        <w:t>, user is forced to follow this flow.</w:t>
-      </w:r>
-    </w:p>
-    <w:p>
-      <w:pPr>
-        <w:pStyle w:val="ListParagraph"/>
-        <w:numPr>
-          <w:ilvl w:val="0"/>
-          <w:numId w:val="2"/>
-        </w:numPr>
-      </w:pPr>
-      <w:r>
-        <w:t>Postcondition:</w:t>
-      </w:r>
-      <w:r>
-        <w:t xml:space="preserve"> User’s profile is created in DB.</w:t>
-      </w:r>
-      <w:r>
-        <w:t xml:space="preserve"> </w:t>
-      </w:r>
-      <w:r>
-        <w:t xml:space="preserve"> Browser is automatically directed to “add inventory” page. </w:t>
-      </w:r>
-    </w:p>
-    <w:p>
-      <w:pPr>
-        <w:pStyle w:val="ListParagraph"/>
-        <w:numPr>
-          <w:ilvl w:val="0"/>
-          <w:numId w:val="2"/>
-        </w:numPr>
-      </w:pPr>
-      <w:r>
-        <w:t>Related Use Cases:</w:t>
-      </w:r>
-      <w:r>
-        <w:t xml:space="preserve"> </w:t>
-      </w:r>
-      <w:r>
-        <w:t>*</w:t>
-      </w:r>
-      <w:r>
-        <w:t>Possibly</w:t>
-      </w:r>
-      <w:r>
-        <w:t>*</w:t>
-      </w:r>
-      <w:r>
-        <w:t xml:space="preserve"> signing up a consumer but should be an application process </w:t>
-      </w:r>
-      <w:r>
-        <w:t>which</w:t>
-      </w:r>
-      <w:r>
-        <w:t xml:space="preserve"> is more heavily vetted.</w:t>
-      </w:r>
+      <w:pPr>
+        <w:ind w:left="720"/>
+      </w:pPr>
+    </w:p>
+    <w:p>
+      <w:pPr>
+        <w:ind w:left="720"/>
+      </w:pPr>
+    </w:p>
+    <w:p>
+      <w:pPr>
+        <w:ind w:left="720"/>
+      </w:pPr>
+    </w:p>
+    <w:p>
+      <w:pPr>
+        <w:ind w:left="720"/>
+      </w:pPr>
+    </w:p>
+    <w:p>
+      <w:pPr>
+        <w:ind w:left="720"/>
+      </w:pPr>
+    </w:p>
+    <w:p>
+      <w:pPr>
+        <w:ind w:left="720"/>
+      </w:pPr>
     </w:p>
     <w:p/>
     <w:p>
@@ -468,24 +507,7 @@
       <w:pPr>
         <w:ind w:left="720"/>
       </w:pPr>
-    </w:p>
-    <w:p>
-      <w:pPr>
-        <w:ind w:left="720"/>
-      </w:pPr>
-    </w:p>
-    <w:p>
-      <w:pPr>
-        <w:ind w:left="720"/>
-      </w:pPr>
-    </w:p>
-    <w:p/>
-    <w:p>
-      <w:pPr>
-        <w:ind w:left="720"/>
-      </w:pPr>
-      <w:r>
-        <w:lastRenderedPageBreak/>
+      <w:r>
         <w:t xml:space="preserve">An existing L.P. wants to add </w:t>
       </w:r>
       <w:r>
@@ -512,10 +534,7 @@
         <w:t>Use Case Na</w:t>
       </w:r>
       <w:r>
-        <w:t>me:</w:t>
-      </w:r>
-      <w:r>
-        <w:t xml:space="preserve"> Add Food to Hub</w:t>
+        <w:t>me: Add Food to Hub</w:t>
       </w:r>
     </w:p>
     <w:p>
@@ -797,10 +816,7 @@
         </w:numPr>
       </w:pPr>
       <w:r>
-        <w:t>If L.P. SELECTS SUBMI</w:t>
-      </w:r>
-      <w:r>
-        <w:t>T at step c.</w:t>
+        <w:t>If L.P. SELECTS SUBMIT at step c.</w:t>
       </w:r>
     </w:p>
     <w:p>
@@ -812,16 +828,7 @@
         </w:numPr>
       </w:pPr>
       <w:r>
-        <w:t>P</w:t>
-      </w:r>
-      <w:r>
-        <w:t>roducts</w:t>
-      </w:r>
-      <w:r>
-        <w:t xml:space="preserve"> temp dictionary</w:t>
-      </w:r>
-      <w:r>
-        <w:t xml:space="preserve"> will be submitted to the “food” table.</w:t>
+        <w:t>Products temp dictionary will be submitted to the “food” table.</w:t>
       </w:r>
     </w:p>
     <w:p>
@@ -968,8 +975,22 @@
       <w:pPr>
         <w:ind w:firstLine="720"/>
       </w:pPr>
-      <w:r>
-        <w:lastRenderedPageBreak/>
+    </w:p>
+    <w:p>
+      <w:pPr>
+        <w:ind w:firstLine="720"/>
+      </w:pPr>
+    </w:p>
+    <w:p>
+      <w:pPr>
+        <w:ind w:firstLine="720"/>
+      </w:pPr>
+    </w:p>
+    <w:p>
+      <w:pPr>
+        <w:ind w:firstLine="720"/>
+      </w:pPr>
+      <w:r>
         <w:t>Food item has passed expiration date and needs to be removed from “food” table.</w:t>
       </w:r>
     </w:p>
@@ -985,10 +1006,7 @@
         <w:t>Use Case Na</w:t>
       </w:r>
       <w:r>
-        <w:t>me:</w:t>
-      </w:r>
-      <w:r>
-        <w:t xml:space="preserve"> expired food </w:t>
+        <w:t xml:space="preserve">me: expired food </w:t>
       </w:r>
       <w:proofErr w:type="gramStart"/>
       <w:r>
@@ -1143,10 +1161,7 @@
       </w:r>
       <w:proofErr w:type="spellEnd"/>
       <w:r>
-        <w:t xml:space="preserve"> DB</w:t>
-      </w:r>
-      <w:r>
-        <w:t xml:space="preserve"> system runs python script automatically once a day to execute Main Flow.</w:t>
+        <w:t xml:space="preserve"> DB system runs python script automatically once a day to execute Main Flow.</w:t>
       </w:r>
     </w:p>
     <w:p>
@@ -1163,10 +1178,7 @@
       </w:r>
       <w:proofErr w:type="spellEnd"/>
       <w:r>
-        <w:t xml:space="preserve"> DB</w:t>
-      </w:r>
-      <w:r>
-        <w:t xml:space="preserve"> system will print removed food item(s) to file and email to all Vol’s and removed item’s L.P.</w:t>
+        <w:t xml:space="preserve"> DB system will print removed food item(s) to file and email to all Vol’s and removed item’s L.P.</w:t>
       </w:r>
     </w:p>
     <w:p>
@@ -1189,10 +1201,7 @@
       </w:r>
       <w:proofErr w:type="spellEnd"/>
       <w:r>
-        <w:t xml:space="preserve"> DB</w:t>
-      </w:r>
-      <w:r>
-        <w:t>.</w:t>
+        <w:t xml:space="preserve"> DB.</w:t>
       </w:r>
     </w:p>
     <w:p>
@@ -1218,7 +1227,153 @@
       <w:pPr>
         <w:ind w:firstLine="720"/>
       </w:pPr>
-      <w:r>
+    </w:p>
+    <w:p>
+      <w:pPr>
+        <w:ind w:firstLine="720"/>
+      </w:pPr>
+    </w:p>
+    <w:p>
+      <w:pPr>
+        <w:ind w:firstLine="720"/>
+      </w:pPr>
+    </w:p>
+    <w:p>
+      <w:pPr>
+        <w:ind w:firstLine="720"/>
+      </w:pPr>
+    </w:p>
+    <w:p>
+      <w:pPr>
+        <w:ind w:firstLine="720"/>
+      </w:pPr>
+    </w:p>
+    <w:p>
+      <w:pPr>
+        <w:ind w:firstLine="720"/>
+      </w:pPr>
+    </w:p>
+    <w:p>
+      <w:pPr>
+        <w:ind w:firstLine="720"/>
+      </w:pPr>
+    </w:p>
+    <w:p>
+      <w:pPr>
+        <w:ind w:firstLine="720"/>
+      </w:pPr>
+    </w:p>
+    <w:p>
+      <w:pPr>
+        <w:ind w:firstLine="720"/>
+      </w:pPr>
+    </w:p>
+    <w:p>
+      <w:pPr>
+        <w:ind w:firstLine="720"/>
+      </w:pPr>
+    </w:p>
+    <w:p>
+      <w:pPr>
+        <w:ind w:firstLine="720"/>
+      </w:pPr>
+    </w:p>
+    <w:p>
+      <w:pPr>
+        <w:ind w:firstLine="720"/>
+      </w:pPr>
+    </w:p>
+    <w:p>
+      <w:pPr>
+        <w:ind w:firstLine="720"/>
+      </w:pPr>
+    </w:p>
+    <w:p>
+      <w:pPr>
+        <w:ind w:firstLine="720"/>
+      </w:pPr>
+    </w:p>
+    <w:p>
+      <w:pPr>
+        <w:ind w:firstLine="720"/>
+      </w:pPr>
+    </w:p>
+    <w:p>
+      <w:pPr>
+        <w:ind w:firstLine="720"/>
+      </w:pPr>
+    </w:p>
+    <w:p>
+      <w:pPr>
+        <w:ind w:firstLine="720"/>
+      </w:pPr>
+    </w:p>
+    <w:p>
+      <w:pPr>
+        <w:ind w:firstLine="720"/>
+      </w:pPr>
+    </w:p>
+    <w:p>
+      <w:pPr>
+        <w:ind w:firstLine="720"/>
+      </w:pPr>
+    </w:p>
+    <w:p>
+      <w:pPr>
+        <w:ind w:firstLine="720"/>
+      </w:pPr>
+    </w:p>
+    <w:p>
+      <w:pPr>
+        <w:ind w:firstLine="720"/>
+      </w:pPr>
+    </w:p>
+    <w:p>
+      <w:pPr>
+        <w:ind w:firstLine="720"/>
+      </w:pPr>
+    </w:p>
+    <w:p>
+      <w:pPr>
+        <w:ind w:firstLine="720"/>
+      </w:pPr>
+    </w:p>
+    <w:p>
+      <w:pPr>
+        <w:ind w:firstLine="720"/>
+      </w:pPr>
+    </w:p>
+    <w:p>
+      <w:pPr>
+        <w:ind w:firstLine="720"/>
+      </w:pPr>
+    </w:p>
+    <w:p>
+      <w:pPr>
+        <w:ind w:firstLine="720"/>
+      </w:pPr>
+    </w:p>
+    <w:p>
+      <w:pPr>
+        <w:ind w:firstLine="720"/>
+      </w:pPr>
+    </w:p>
+    <w:p>
+      <w:pPr>
+        <w:ind w:firstLine="720"/>
+      </w:pPr>
+    </w:p>
+    <w:p>
+      <w:pPr>
+        <w:ind w:firstLine="720"/>
+      </w:pPr>
+    </w:p>
+    <w:p>
+      <w:pPr>
+        <w:ind w:firstLine="720"/>
+      </w:pPr>
+      <w:r>
+        <w:lastRenderedPageBreak/>
         <w:t>School is looking to purchase food from Hub.</w:t>
       </w:r>
       <w:r>
@@ -1239,6 +1394,9 @@
       <w:r>
         <w:t>me:</w:t>
       </w:r>
+      <w:r>
+        <w:t xml:space="preserve"> School Purchase</w:t>
+      </w:r>
     </w:p>
     <w:p>
       <w:pPr>
@@ -1251,6 +1409,9 @@
       <w:r>
         <w:t>Primary Actor:</w:t>
       </w:r>
+      <w:r>
+        <w:t xml:space="preserve"> School</w:t>
+      </w:r>
     </w:p>
     <w:p>
       <w:pPr>
@@ -1263,6 +1424,17 @@
       <w:r>
         <w:t>Precondition:</w:t>
       </w:r>
+      <w:r>
+        <w:t xml:space="preserve"> School is registered in </w:t>
+      </w:r>
+      <w:proofErr w:type="spellStart"/>
+      <w:r>
+        <w:t>FtDbT</w:t>
+      </w:r>
+      <w:proofErr w:type="spellEnd"/>
+      <w:r>
+        <w:t xml:space="preserve"> system, and in account</w:t>
+      </w:r>
     </w:p>
     <w:p>
       <w:pPr>
@@ -1283,6 +1455,18 @@
       <w:pPr>
         <w:pStyle w:val="ListParagraph"/>
         <w:numPr>
+          <w:ilvl w:val="1"/>
+          <w:numId w:val="9"/>
+        </w:numPr>
+      </w:pPr>
+      <w:r>
+        <w:t>School logs into account</w:t>
+      </w:r>
+    </w:p>
+    <w:p>
+      <w:pPr>
+        <w:pStyle w:val="ListParagraph"/>
+        <w:numPr>
           <w:ilvl w:val="0"/>
           <w:numId w:val="9"/>
         </w:numPr>
@@ -1315,11 +1499,151 @@
         <w:t>Related Use Cases:</w:t>
       </w:r>
     </w:p>
-    <w:p>
-      <w:pPr>
-        <w:pStyle w:val="ListParagraph"/>
-        <w:ind w:left="1080"/>
-      </w:pPr>
+    <w:p/>
+    <w:p/>
+    <w:p>
+      <w:r>
+        <w:t xml:space="preserve">**School is looking to purchase food from </w:t>
+      </w:r>
+      <w:proofErr w:type="gramStart"/>
+      <w:r>
+        <w:t>Hub.*</w:t>
+      </w:r>
+      <w:proofErr w:type="gramEnd"/>
+      <w:r>
+        <w:t>*</w:t>
+      </w:r>
+    </w:p>
+    <w:p/>
+    <w:p>
+      <w:r>
+        <w:t xml:space="preserve">**Primary </w:t>
+      </w:r>
+      <w:proofErr w:type="gramStart"/>
+      <w:r>
+        <w:t>Actor:*</w:t>
+      </w:r>
+      <w:proofErr w:type="gramEnd"/>
+      <w:r>
+        <w:t>* School</w:t>
+      </w:r>
+    </w:p>
+    <w:p>
+      <w:r>
+        <w:t>**</w:t>
+      </w:r>
+      <w:proofErr w:type="gramStart"/>
+      <w:r>
+        <w:t>Precondition:*</w:t>
+      </w:r>
+      <w:proofErr w:type="gramEnd"/>
+      <w:r>
+        <w:t>* School must be registered user in DB.</w:t>
+      </w:r>
+    </w:p>
+    <w:p>
+      <w:r>
+        <w:t xml:space="preserve">**Main </w:t>
+      </w:r>
+      <w:proofErr w:type="gramStart"/>
+      <w:r>
+        <w:t>Flow:*</w:t>
+      </w:r>
+      <w:proofErr w:type="gramEnd"/>
+      <w:r>
+        <w:t xml:space="preserve">* </w:t>
+      </w:r>
+    </w:p>
+    <w:p>
+      <w:r>
+        <w:t>1. School navigates to "purchase" section of website</w:t>
+      </w:r>
+    </w:p>
+    <w:p>
+      <w:r>
+        <w:t xml:space="preserve">2. School is able to navigate through the entire list of current </w:t>
+      </w:r>
+      <w:proofErr w:type="gramStart"/>
+      <w:r>
+        <w:t>inventory</w:t>
+      </w:r>
+      <w:proofErr w:type="gramEnd"/>
+      <w:r>
+        <w:t>, or search for specific food items in current inventory</w:t>
+      </w:r>
+    </w:p>
+    <w:p>
+      <w:r>
+        <w:t xml:space="preserve">3. School selects items to "add to </w:t>
+      </w:r>
+      <w:proofErr w:type="gramStart"/>
+      <w:r>
+        <w:t>cart</w:t>
+      </w:r>
+      <w:proofErr w:type="gramEnd"/>
+      <w:r>
+        <w:t>"</w:t>
+      </w:r>
+    </w:p>
+    <w:p>
+      <w:r>
+        <w:t>4. School selects "Purchase/Check out" button</w:t>
+      </w:r>
+    </w:p>
+    <w:p>
+      <w:r>
+        <w:t>5. P.O. is generated</w:t>
+      </w:r>
+    </w:p>
+    <w:p>
+      <w:r>
+        <w:t xml:space="preserve"> </w:t>
+      </w:r>
+    </w:p>
+    <w:p>
+      <w:r>
+        <w:t xml:space="preserve">**Alternate </w:t>
+      </w:r>
+      <w:proofErr w:type="gramStart"/>
+      <w:r>
+        <w:t>Flows:*</w:t>
+      </w:r>
+      <w:proofErr w:type="gramEnd"/>
+      <w:r>
+        <w:t>* N/A, School is forced to follow this flow.</w:t>
+      </w:r>
+    </w:p>
+    <w:p>
+      <w:r>
+        <w:t>**Post-</w:t>
+      </w:r>
+      <w:proofErr w:type="gramStart"/>
+      <w:r>
+        <w:t>condition:*</w:t>
+      </w:r>
+      <w:proofErr w:type="gramEnd"/>
+      <w:r>
+        <w:t>* Order will be submitted to Hub, with food item amounts</w:t>
+      </w:r>
+      <w:r>
+        <w:t xml:space="preserve"> in Hub</w:t>
+      </w:r>
+      <w:r>
+        <w:t xml:space="preserve"> updated as items are placed in the schools "cart"</w:t>
+      </w:r>
+    </w:p>
+    <w:p>
+      <w:r>
+        <w:t xml:space="preserve">**Related Use </w:t>
+      </w:r>
+      <w:proofErr w:type="gramStart"/>
+      <w:r>
+        <w:t>Cases:*</w:t>
+      </w:r>
+      <w:proofErr w:type="gramEnd"/>
+      <w:r>
+        <w:t>* P.O. generation</w:t>
+      </w:r>
     </w:p>
     <w:sectPr>
       <w:pgSz w:w="12240" w:h="15840"/>
@@ -1342,7 +1666,7 @@
       <w:lvlText w:val="-"/>
       <w:lvlJc w:val="left"/>
       <w:pPr>
-        <w:ind w:left="1080" w:hanging="360"/>
+        <w:ind w:left="990" w:hanging="360"/>
       </w:pPr>
       <w:rPr>
         <w:rFonts w:ascii="Calibri" w:eastAsiaTheme="minorHAnsi" w:hAnsi="Calibri" w:cs="Calibri" w:hint="default"/>
@@ -1354,7 +1678,7 @@
       <w:lvlText w:val="o"/>
       <w:lvlJc w:val="left"/>
       <w:pPr>
-        <w:ind w:left="1440" w:hanging="360"/>
+        <w:ind w:left="1350" w:hanging="360"/>
       </w:pPr>
       <w:rPr>
         <w:rFonts w:ascii="Courier New" w:hAnsi="Courier New" w:cs="Courier New" w:hint="default"/>
@@ -1366,7 +1690,7 @@
       <w:lvlText w:val=""/>
       <w:lvlJc w:val="left"/>
       <w:pPr>
-        <w:ind w:left="2160" w:hanging="360"/>
+        <w:ind w:left="2070" w:hanging="360"/>
       </w:pPr>
       <w:rPr>
         <w:rFonts w:ascii="Wingdings" w:hAnsi="Wingdings" w:hint="default"/>
@@ -1378,7 +1702,7 @@
       <w:lvlText w:val=""/>
       <w:lvlJc w:val="left"/>
       <w:pPr>
-        <w:ind w:left="2880" w:hanging="360"/>
+        <w:ind w:left="2790" w:hanging="360"/>
       </w:pPr>
       <w:rPr>
         <w:rFonts w:ascii="Symbol" w:hAnsi="Symbol" w:hint="default"/>
@@ -1390,7 +1714,7 @@
       <w:lvlText w:val="o"/>
       <w:lvlJc w:val="left"/>
       <w:pPr>
-        <w:ind w:left="3600" w:hanging="360"/>
+        <w:ind w:left="3510" w:hanging="360"/>
       </w:pPr>
       <w:rPr>
         <w:rFonts w:ascii="Courier New" w:hAnsi="Courier New" w:cs="Courier New" w:hint="default"/>
@@ -1402,7 +1726,7 @@
       <w:lvlText w:val=""/>
       <w:lvlJc w:val="left"/>
       <w:pPr>
-        <w:ind w:left="4320" w:hanging="360"/>
+        <w:ind w:left="4230" w:hanging="360"/>
       </w:pPr>
       <w:rPr>
         <w:rFonts w:ascii="Wingdings" w:hAnsi="Wingdings" w:hint="default"/>
@@ -1414,7 +1738,7 @@
       <w:lvlText w:val=""/>
       <w:lvlJc w:val="left"/>
       <w:pPr>
-        <w:ind w:left="5040" w:hanging="360"/>
+        <w:ind w:left="4950" w:hanging="360"/>
       </w:pPr>
       <w:rPr>
         <w:rFonts w:ascii="Symbol" w:hAnsi="Symbol" w:hint="default"/>
@@ -1426,7 +1750,7 @@
       <w:lvlText w:val="o"/>
       <w:lvlJc w:val="left"/>
       <w:pPr>
-        <w:ind w:left="5760" w:hanging="360"/>
+        <w:ind w:left="5670" w:hanging="360"/>
       </w:pPr>
       <w:rPr>
         <w:rFonts w:ascii="Courier New" w:hAnsi="Courier New" w:cs="Courier New" w:hint="default"/>
@@ -1438,7 +1762,7 @@
       <w:lvlText w:val=""/>
       <w:lvlJc w:val="left"/>
       <w:pPr>
-        <w:ind w:left="6480" w:hanging="360"/>
+        <w:ind w:left="6390" w:hanging="360"/>
       </w:pPr>
       <w:rPr>
         <w:rFonts w:ascii="Wingdings" w:hAnsi="Wingdings" w:hint="default"/>
@@ -1633,7 +1957,7 @@
         <w:ind w:left="1080" w:hanging="360"/>
       </w:pPr>
     </w:lvl>
-    <w:lvl w:ilvl="1" w:tplc="04090019" w:tentative="1">
+    <w:lvl w:ilvl="1" w:tplc="04090019">
       <w:start w:val="1"/>
       <w:numFmt w:val="lowerLetter"/>
       <w:lvlText w:val="%2."/>

</xml_diff>